<commit_message>
My full solution to first problem
This is my solution, as there was no constraint saying you can’t take
something back to the starting point I used that.
</commit_message>
<xml_diff>
--- a/ProblemSolving/Einhorn_Labe_ProblemSolving.docx
+++ b/ProblemSolving/Einhorn_Labe_ProblemSolving.docx
@@ -96,9 +96,102 @@
     </w:p>
     <w:p/>
     <w:p>
+      <w:r>
+        <w:t>My full solution is as follows:</w:t>
+      </w:r>
+    </w:p>
+    <w:p>
+      <w:pPr>
+        <w:pStyle w:val="ListParagraph"/>
+        <w:numPr>
+          <w:ilvl w:val="0"/>
+          <w:numId w:val="1"/>
+        </w:numPr>
+      </w:pPr>
+      <w:r>
+        <w:t>Move Parrot first to other side</w:t>
+      </w:r>
+    </w:p>
+    <w:p>
+      <w:pPr>
+        <w:pStyle w:val="ListParagraph"/>
+        <w:numPr>
+          <w:ilvl w:val="0"/>
+          <w:numId w:val="1"/>
+        </w:numPr>
+      </w:pPr>
+      <w:r>
+        <w:t>Go back to first side</w:t>
+      </w:r>
+    </w:p>
+    <w:p>
+      <w:pPr>
+        <w:pStyle w:val="ListParagraph"/>
+        <w:numPr>
+          <w:ilvl w:val="0"/>
+          <w:numId w:val="1"/>
+        </w:numPr>
+      </w:pPr>
+      <w:r>
+        <w:t>Move Seed to other side</w:t>
+      </w:r>
+    </w:p>
+    <w:p>
+      <w:pPr>
+        <w:pStyle w:val="ListParagraph"/>
+        <w:numPr>
+          <w:ilvl w:val="0"/>
+          <w:numId w:val="1"/>
+        </w:numPr>
+      </w:pPr>
+      <w:r>
+        <w:t>Take Parrot back</w:t>
+      </w:r>
+    </w:p>
+    <w:p>
+      <w:pPr>
+        <w:pStyle w:val="ListParagraph"/>
+        <w:numPr>
+          <w:ilvl w:val="0"/>
+          <w:numId w:val="1"/>
+        </w:numPr>
+      </w:pPr>
+      <w:r>
+        <w:t>Take Cat to other side</w:t>
+      </w:r>
+    </w:p>
+    <w:p>
+      <w:pPr>
+        <w:pStyle w:val="ListParagraph"/>
+        <w:numPr>
+          <w:ilvl w:val="0"/>
+          <w:numId w:val="1"/>
+        </w:numPr>
+      </w:pPr>
+      <w:r>
+        <w:t>Go back to first side</w:t>
+      </w:r>
+    </w:p>
+    <w:p>
+      <w:pPr>
+        <w:pStyle w:val="ListParagraph"/>
+        <w:numPr>
+          <w:ilvl w:val="0"/>
+          <w:numId w:val="1"/>
+        </w:numPr>
+      </w:pPr>
+      <w:r>
+        <w:t>Take Parrot to other side</w:t>
+      </w:r>
+    </w:p>
+    <w:p>
+      <w:r>
+        <w:t>I did not make any diagrams to prove this, I just though of the solution and the steps in my head.</w:t>
+      </w:r>
       <w:bookmarkStart w:id="0" w:name="_GoBack"/>
       <w:bookmarkEnd w:id="0"/>
     </w:p>
+    <w:p/>
     <w:p>
       <w:r>
         <w:t>Socks in the dark</w:t>
@@ -119,6 +212,127 @@
     </w:sectPr>
   </w:body>
 </w:document>
+</file>
+
+<file path=word/numbering.xml><?xml version="1.0" encoding="utf-8"?>
+<w:numbering xmlns:wpc="http://schemas.microsoft.com/office/word/2010/wordprocessingCanvas" xmlns:mo="http://schemas.microsoft.com/office/mac/office/2008/main" xmlns:mc="http://schemas.openxmlformats.org/markup-compatibility/2006" xmlns:mv="urn:schemas-microsoft-com:mac:vml" xmlns:o="urn:schemas-microsoft-com:office:office" xmlns:r="http://schemas.openxmlformats.org/officeDocument/2006/relationships" xmlns:m="http://schemas.openxmlformats.org/officeDocument/2006/math" xmlns:v="urn:schemas-microsoft-com:vml" xmlns:wp14="http://schemas.microsoft.com/office/word/2010/wordprocessingDrawing" xmlns:wp="http://schemas.openxmlformats.org/drawingml/2006/wordprocessingDrawing" xmlns:w10="urn:schemas-microsoft-com:office:word" xmlns:w="http://schemas.openxmlformats.org/wordprocessingml/2006/main" xmlns:w14="http://schemas.microsoft.com/office/word/2010/wordml" xmlns:wpg="http://schemas.microsoft.com/office/word/2010/wordprocessingGroup" xmlns:wpi="http://schemas.microsoft.com/office/word/2010/wordprocessingInk" xmlns:wne="http://schemas.microsoft.com/office/word/2006/wordml" xmlns:wps="http://schemas.microsoft.com/office/word/2010/wordprocessingShape" mc:Ignorable="w14 wp14">
+  <w:abstractNum w:abstractNumId="0">
+    <w:nsid w:val="45324F01"/>
+    <w:multiLevelType w:val="hybridMultilevel"/>
+    <w:tmpl w:val="30E665F8"/>
+    <w:lvl w:ilvl="0" w:tplc="04090001">
+      <w:start w:val="1"/>
+      <w:numFmt w:val="bullet"/>
+      <w:lvlText w:val=""/>
+      <w:lvlJc w:val="left"/>
+      <w:pPr>
+        <w:ind w:left="720" w:hanging="360"/>
+      </w:pPr>
+      <w:rPr>
+        <w:rFonts w:ascii="Symbol" w:hAnsi="Symbol" w:hint="default"/>
+      </w:rPr>
+    </w:lvl>
+    <w:lvl w:ilvl="1" w:tplc="04090003" w:tentative="1">
+      <w:start w:val="1"/>
+      <w:numFmt w:val="bullet"/>
+      <w:lvlText w:val="o"/>
+      <w:lvlJc w:val="left"/>
+      <w:pPr>
+        <w:ind w:left="1440" w:hanging="360"/>
+      </w:pPr>
+      <w:rPr>
+        <w:rFonts w:ascii="Courier New" w:hAnsi="Courier New" w:cs="Courier New" w:hint="default"/>
+      </w:rPr>
+    </w:lvl>
+    <w:lvl w:ilvl="2" w:tplc="04090005" w:tentative="1">
+      <w:start w:val="1"/>
+      <w:numFmt w:val="bullet"/>
+      <w:lvlText w:val=""/>
+      <w:lvlJc w:val="left"/>
+      <w:pPr>
+        <w:ind w:left="2160" w:hanging="360"/>
+      </w:pPr>
+      <w:rPr>
+        <w:rFonts w:ascii="Wingdings" w:hAnsi="Wingdings" w:hint="default"/>
+      </w:rPr>
+    </w:lvl>
+    <w:lvl w:ilvl="3" w:tplc="04090001" w:tentative="1">
+      <w:start w:val="1"/>
+      <w:numFmt w:val="bullet"/>
+      <w:lvlText w:val=""/>
+      <w:lvlJc w:val="left"/>
+      <w:pPr>
+        <w:ind w:left="2880" w:hanging="360"/>
+      </w:pPr>
+      <w:rPr>
+        <w:rFonts w:ascii="Symbol" w:hAnsi="Symbol" w:hint="default"/>
+      </w:rPr>
+    </w:lvl>
+    <w:lvl w:ilvl="4" w:tplc="04090003" w:tentative="1">
+      <w:start w:val="1"/>
+      <w:numFmt w:val="bullet"/>
+      <w:lvlText w:val="o"/>
+      <w:lvlJc w:val="left"/>
+      <w:pPr>
+        <w:ind w:left="3600" w:hanging="360"/>
+      </w:pPr>
+      <w:rPr>
+        <w:rFonts w:ascii="Courier New" w:hAnsi="Courier New" w:cs="Courier New" w:hint="default"/>
+      </w:rPr>
+    </w:lvl>
+    <w:lvl w:ilvl="5" w:tplc="04090005" w:tentative="1">
+      <w:start w:val="1"/>
+      <w:numFmt w:val="bullet"/>
+      <w:lvlText w:val=""/>
+      <w:lvlJc w:val="left"/>
+      <w:pPr>
+        <w:ind w:left="4320" w:hanging="360"/>
+      </w:pPr>
+      <w:rPr>
+        <w:rFonts w:ascii="Wingdings" w:hAnsi="Wingdings" w:hint="default"/>
+      </w:rPr>
+    </w:lvl>
+    <w:lvl w:ilvl="6" w:tplc="04090001" w:tentative="1">
+      <w:start w:val="1"/>
+      <w:numFmt w:val="bullet"/>
+      <w:lvlText w:val=""/>
+      <w:lvlJc w:val="left"/>
+      <w:pPr>
+        <w:ind w:left="5040" w:hanging="360"/>
+      </w:pPr>
+      <w:rPr>
+        <w:rFonts w:ascii="Symbol" w:hAnsi="Symbol" w:hint="default"/>
+      </w:rPr>
+    </w:lvl>
+    <w:lvl w:ilvl="7" w:tplc="04090003" w:tentative="1">
+      <w:start w:val="1"/>
+      <w:numFmt w:val="bullet"/>
+      <w:lvlText w:val="o"/>
+      <w:lvlJc w:val="left"/>
+      <w:pPr>
+        <w:ind w:left="5760" w:hanging="360"/>
+      </w:pPr>
+      <w:rPr>
+        <w:rFonts w:ascii="Courier New" w:hAnsi="Courier New" w:cs="Courier New" w:hint="default"/>
+      </w:rPr>
+    </w:lvl>
+    <w:lvl w:ilvl="8" w:tplc="04090005" w:tentative="1">
+      <w:start w:val="1"/>
+      <w:numFmt w:val="bullet"/>
+      <w:lvlText w:val=""/>
+      <w:lvlJc w:val="left"/>
+      <w:pPr>
+        <w:ind w:left="6480" w:hanging="360"/>
+      </w:pPr>
+      <w:rPr>
+        <w:rFonts w:ascii="Wingdings" w:hAnsi="Wingdings" w:hint="default"/>
+      </w:rPr>
+    </w:lvl>
+  </w:abstractNum>
+  <w:num w:numId="1">
+    <w:abstractNumId w:val="0"/>
+  </w:num>
+</w:numbering>
 </file>
 
 <file path=word/styles.xml><?xml version="1.0" encoding="utf-8"?>
@@ -415,6 +629,17 @@
       <w:bCs/>
       <w:color w:val="4F81BD" w:themeColor="accent1"/>
     </w:rPr>
+  </w:style>
+  <w:style w:type="paragraph" w:styleId="ListParagraph">
+    <w:name w:val="List Paragraph"/>
+    <w:basedOn w:val="Normal"/>
+    <w:uiPriority w:val="34"/>
+    <w:qFormat/>
+    <w:rsid w:val="00AD7F0A"/>
+    <w:pPr>
+      <w:ind w:left="720"/>
+      <w:contextualSpacing/>
+    </w:pPr>
   </w:style>
 </w:styles>
 </file>
@@ -713,6 +938,17 @@
       <w:bCs/>
       <w:color w:val="4F81BD" w:themeColor="accent1"/>
     </w:rPr>
+  </w:style>
+  <w:style w:type="paragraph" w:styleId="ListParagraph">
+    <w:name w:val="List Paragraph"/>
+    <w:basedOn w:val="Normal"/>
+    <w:uiPriority w:val="34"/>
+    <w:qFormat/>
+    <w:rsid w:val="00AD7F0A"/>
+    <w:pPr>
+      <w:ind w:left="720"/>
+      <w:contextualSpacing/>
+    </w:pPr>
   </w:style>
 </w:styles>
 </file>
@@ -1042,7 +1278,7 @@
 </file>
 
 <file path=customXml/itemProps1.xml><?xml version="1.0" encoding="utf-8"?>
-<ds:datastoreItem xmlns:ds="http://schemas.openxmlformats.org/officeDocument/2006/customXml" ds:itemID="{FF17B38F-FFF6-FA4F-849C-36213A4C9BD4}">
+<ds:datastoreItem xmlns:ds="http://schemas.openxmlformats.org/officeDocument/2006/customXml" ds:itemID="{099F1E24-4D0F-3C46-90C3-EE623F8CB5A2}">
   <ds:schemaRefs>
     <ds:schemaRef ds:uri="http://schemas.openxmlformats.org/officeDocument/2006/bibliography"/>
   </ds:schemaRefs>

</xml_diff>

<commit_message>
Problem Definition for socks question
This is where the Problem is defined for the socks question.
</commit_message>
<xml_diff>
--- a/ProblemSolving/Einhorn_Labe_ProblemSolving.docx
+++ b/ProblemSolving/Einhorn_Labe_ProblemSolving.docx
@@ -188,14 +188,22 @@
       <w:r>
         <w:t>I did not make any diagrams to prove this, I just though of the solution and the steps in my head.</w:t>
       </w:r>
+    </w:p>
+    <w:p/>
+    <w:p>
+      <w:r>
+        <w:t>Socks in the dark</w:t>
+      </w:r>
+    </w:p>
+    <w:p/>
+    <w:p>
+      <w:r>
+        <w:t>Problem: You are in the dark, and you have a known number of socks with a known number of colors. How many socks would have to be picked to get a pair of any color, then how many would be needed to get a pair of all 3 colors.</w:t>
+      </w:r>
+    </w:p>
+    <w:p>
       <w:bookmarkStart w:id="0" w:name="_GoBack"/>
       <w:bookmarkEnd w:id="0"/>
-    </w:p>
-    <w:p/>
-    <w:p>
-      <w:r>
-        <w:t>Socks in the dark</w:t>
-      </w:r>
     </w:p>
     <w:p/>
     <w:p>
@@ -1278,7 +1286,7 @@
 </file>
 
 <file path=customXml/itemProps1.xml><?xml version="1.0" encoding="utf-8"?>
-<ds:datastoreItem xmlns:ds="http://schemas.openxmlformats.org/officeDocument/2006/customXml" ds:itemID="{099F1E24-4D0F-3C46-90C3-EE623F8CB5A2}">
+<ds:datastoreItem xmlns:ds="http://schemas.openxmlformats.org/officeDocument/2006/customXml" ds:itemID="{5C76BBF1-E0EF-344D-A159-18BC553A2B16}">
   <ds:schemaRefs>
     <ds:schemaRef ds:uri="http://schemas.openxmlformats.org/officeDocument/2006/bibliography"/>
   </ds:schemaRefs>

</xml_diff>

<commit_message>
Listed constraints for Socks
This is where I have listed the constraints for the socks assignment.
</commit_message>
<xml_diff>
--- a/ProblemSolving/Einhorn_Labe_ProblemSolving.docx
+++ b/ProblemSolving/Einhorn_Labe_ProblemSolving.docx
@@ -66,15 +66,13 @@
     </w:p>
     <w:p>
       <w:r>
-        <w:t xml:space="preserve">The </w:t>
-      </w:r>
-      <w:proofErr w:type="spellStart"/>
-      <w:r>
-        <w:t>subgoal</w:t>
-      </w:r>
-      <w:proofErr w:type="spellEnd"/>
-      <w:r>
-        <w:t xml:space="preserve"> is to basically have it so that the cat and the parrot are not left alone on the same side at the same time. Also the parrot and the seed are not left alone.</w:t>
+        <w:t>The sub</w:t>
+      </w:r>
+      <w:r>
+        <w:t>-</w:t>
+      </w:r>
+      <w:r>
+        <w:t>goal is to basically have it so that the cat and the parrot are not left alone on the same side at the same time. Also the parrot and the seed are not left alone.</w:t>
       </w:r>
     </w:p>
     <w:p/>
@@ -201,9 +199,21 @@
         <w:t>Problem: You are in the dark, and you have a known number of socks with a known number of colors. How many socks would have to be picked to get a pair of any color, then how many would be needed to get a pair of all 3 colors.</w:t>
       </w:r>
     </w:p>
-    <w:p>
+    <w:p/>
+    <w:p>
+      <w:r>
+        <w:t>The constraints for this are that it is dark and you can’t see the color.</w:t>
+      </w:r>
+    </w:p>
+    <w:p>
+      <w:r>
+        <w:t xml:space="preserve">The sub-goal is to have one pair </w:t>
+      </w:r>
       <w:bookmarkStart w:id="0" w:name="_GoBack"/>
       <w:bookmarkEnd w:id="0"/>
+      <w:r>
+        <w:t>of all three colors.</w:t>
+      </w:r>
     </w:p>
     <w:p/>
     <w:p>
@@ -1286,7 +1296,7 @@
 </file>
 
 <file path=customXml/itemProps1.xml><?xml version="1.0" encoding="utf-8"?>
-<ds:datastoreItem xmlns:ds="http://schemas.openxmlformats.org/officeDocument/2006/customXml" ds:itemID="{5C76BBF1-E0EF-344D-A159-18BC553A2B16}">
+<ds:datastoreItem xmlns:ds="http://schemas.openxmlformats.org/officeDocument/2006/customXml" ds:itemID="{74AE9BB3-2467-1E40-9CB2-8917D70B9B1B}">
   <ds:schemaRefs>
     <ds:schemaRef ds:uri="http://schemas.openxmlformats.org/officeDocument/2006/bibliography"/>
   </ds:schemaRefs>

</xml_diff>